<commit_message>
Fix menu btn and 2 reports excel
</commit_message>
<xml_diff>
--- a/app/Services/Templates/Report_hotel.docx
+++ b/app/Services/Templates/Report_hotel.docx
@@ -115,7 +115,7 @@
           <w:noProof/>
           <w:sz w:val="20"/>
         </w:rPr>
-        <w:t>25-Jan-25</w:t>
+        <w:t>{date}</w:t>
       </w:r>
       <w:r>
         <w:rPr>
@@ -124,6 +124,8 @@
         </w:rPr>
         <w:fldChar w:fldCharType="end"/>
       </w:r>
+      <w:bookmarkStart w:id="0" w:name="_GoBack"/>
+      <w:bookmarkEnd w:id="0"/>
     </w:p>
     <w:p>
       <w:pPr>
@@ -155,15 +157,25 @@
           <w:bCs/>
           <w:sz w:val="20"/>
         </w:rPr>
-        <w:t>Hyatt Regency</w:t>
-      </w:r>
+        <w:t>{</w:t>
+      </w:r>
+      <w:proofErr w:type="gramStart"/>
       <w:r>
         <w:rPr>
           <w:rFonts w:ascii="Verdana" w:hAnsi="Verdana"/>
           <w:bCs/>
           <w:sz w:val="20"/>
         </w:rPr>
-        <w:t xml:space="preserve"> Tashkent</w:t>
+        <w:t>hotel</w:t>
+      </w:r>
+      <w:proofErr w:type="gramEnd"/>
+      <w:r>
+        <w:rPr>
+          <w:rFonts w:ascii="Verdana" w:hAnsi="Verdana"/>
+          <w:bCs/>
+          <w:sz w:val="20"/>
+        </w:rPr>
+        <w:t>}</w:t>
       </w:r>
     </w:p>
     <w:p>
@@ -492,10 +504,17 @@
                 <w:rFonts w:ascii="Verdana" w:hAnsi="Verdana"/>
                 <w:sz w:val="20"/>
               </w:rPr>
-              <w:t>{groupNumber</w:t>
-            </w:r>
-            <w:bookmarkStart w:id="0" w:name="_GoBack"/>
-            <w:bookmarkEnd w:id="0"/>
+              <w:t>{</w:t>
+            </w:r>
+            <w:proofErr w:type="spellStart"/>
+            <w:r>
+              <w:rPr>
+                <w:rFonts w:ascii="Verdana" w:hAnsi="Verdana"/>
+                <w:sz w:val="20"/>
+              </w:rPr>
+              <w:t>groupNum</w:t>
+            </w:r>
+            <w:proofErr w:type="spellEnd"/>
             <w:r>
               <w:rPr>
                 <w:rFonts w:ascii="Verdana" w:hAnsi="Verdana"/>
@@ -622,10 +641,6 @@
     <w:p>
       <w:pPr>
         <w:pStyle w:val="af"/>
-        <w:tabs>
-          <w:tab w:val="left" w:pos="3686"/>
-        </w:tabs>
-        <w:ind w:left="566" w:right="5669" w:firstLine="142"/>
         <w:jc w:val="left"/>
         <w:rPr>
           <w:rFonts w:ascii="Verdana" w:hAnsi="Verdana"/>
@@ -633,227 +648,66 @@
         </w:rPr>
       </w:pPr>
     </w:p>
-    <w:tbl>
-      <w:tblPr>
-        <w:tblW w:w="8440" w:type="dxa"/>
-        <w:tblInd w:w="708" w:type="dxa"/>
-        <w:tblLook w:val="04A0" w:firstRow="1" w:lastRow="0" w:firstColumn="1" w:lastColumn="0" w:noHBand="0" w:noVBand="1"/>
-      </w:tblPr>
-      <w:tblGrid>
-        <w:gridCol w:w="2093"/>
-        <w:gridCol w:w="850"/>
-        <w:gridCol w:w="1843"/>
-        <w:gridCol w:w="1984"/>
-        <w:gridCol w:w="1670"/>
-      </w:tblGrid>
-      <w:tr>
-        <w:tc>
-          <w:tcPr>
-            <w:tcW w:w="2093" w:type="dxa"/>
-            <w:shd w:val="clear" w:color="auto" w:fill="auto"/>
-          </w:tcPr>
-          <w:p>
-            <w:pPr>
-              <w:pStyle w:val="af"/>
-              <w:jc w:val="left"/>
-              <w:rPr>
-                <w:rFonts w:ascii="Verdana" w:hAnsi="Verdana"/>
-                <w:sz w:val="20"/>
-              </w:rPr>
-            </w:pPr>
-          </w:p>
-          <w:p>
-            <w:pPr>
-              <w:pStyle w:val="af"/>
-              <w:jc w:val="left"/>
-              <w:rPr>
-                <w:rFonts w:ascii="Verdana" w:hAnsi="Verdana"/>
-                <w:sz w:val="20"/>
-              </w:rPr>
-            </w:pPr>
-            <w:r>
-              <w:rPr>
-                <w:rFonts w:ascii="Verdana" w:hAnsi="Verdana"/>
-                <w:sz w:val="20"/>
-              </w:rPr>
-              <w:t>Single</w:t>
-            </w:r>
-            <w:r>
-              <w:rPr>
-                <w:rFonts w:ascii="Verdana" w:hAnsi="Verdana"/>
-                <w:sz w:val="20"/>
-              </w:rPr>
-              <w:t>:</w:t>
-            </w:r>
-            <w:r>
-              <w:rPr>
-                <w:rFonts w:ascii="Verdana" w:hAnsi="Verdana"/>
-                <w:sz w:val="20"/>
-              </w:rPr>
-              <w:t xml:space="preserve"> </w:t>
-            </w:r>
-            <w:r>
-              <w:rPr>
-                <w:rFonts w:ascii="Verdana" w:hAnsi="Verdana"/>
-                <w:sz w:val="20"/>
-                <w:highlight w:val="green"/>
-              </w:rPr>
-              <w:t>14</w:t>
-            </w:r>
-          </w:p>
-        </w:tc>
-        <w:tc>
-          <w:tcPr>
-            <w:tcW w:w="850" w:type="dxa"/>
-            <w:shd w:val="clear" w:color="auto" w:fill="auto"/>
-          </w:tcPr>
-          <w:p>
-            <w:pPr>
-              <w:pStyle w:val="af"/>
-              <w:jc w:val="left"/>
-              <w:rPr>
-                <w:rFonts w:ascii="Verdana" w:hAnsi="Verdana"/>
-                <w:sz w:val="20"/>
-              </w:rPr>
-            </w:pPr>
-          </w:p>
-        </w:tc>
-        <w:tc>
-          <w:tcPr>
-            <w:tcW w:w="1843" w:type="dxa"/>
-            <w:shd w:val="clear" w:color="auto" w:fill="auto"/>
-          </w:tcPr>
-          <w:p>
-            <w:pPr>
-              <w:pStyle w:val="af"/>
-              <w:ind w:left="-821" w:firstLine="821"/>
-              <w:jc w:val="left"/>
-              <w:rPr>
-                <w:rFonts w:ascii="Verdana" w:hAnsi="Verdana"/>
-                <w:sz w:val="20"/>
-              </w:rPr>
-            </w:pPr>
-          </w:p>
-          <w:p>
-            <w:pPr>
-              <w:pStyle w:val="af"/>
-              <w:jc w:val="left"/>
-              <w:rPr>
-                <w:rFonts w:ascii="Verdana" w:hAnsi="Verdana"/>
-                <w:sz w:val="20"/>
-              </w:rPr>
-            </w:pPr>
-            <w:r>
-              <w:rPr>
-                <w:rFonts w:ascii="Verdana" w:hAnsi="Verdana"/>
-                <w:sz w:val="20"/>
-              </w:rPr>
-              <w:t>Double</w:t>
-            </w:r>
-            <w:r>
-              <w:rPr>
-                <w:rFonts w:ascii="Verdana" w:hAnsi="Verdana"/>
-                <w:sz w:val="20"/>
-              </w:rPr>
-              <w:t xml:space="preserve">: </w:t>
-            </w:r>
-            <w:r>
-              <w:rPr>
-                <w:rFonts w:ascii="Verdana" w:hAnsi="Verdana"/>
-                <w:sz w:val="20"/>
-                <w:highlight w:val="green"/>
-              </w:rPr>
-              <w:t>4</w:t>
-            </w:r>
-          </w:p>
-        </w:tc>
-        <w:tc>
-          <w:tcPr>
-            <w:tcW w:w="1984" w:type="dxa"/>
-            <w:shd w:val="clear" w:color="auto" w:fill="auto"/>
-          </w:tcPr>
-          <w:p>
-            <w:pPr>
-              <w:pStyle w:val="af"/>
-              <w:jc w:val="left"/>
-              <w:rPr>
-                <w:rFonts w:ascii="Verdana" w:hAnsi="Verdana"/>
-                <w:sz w:val="20"/>
-              </w:rPr>
-            </w:pPr>
-          </w:p>
-          <w:p>
-            <w:pPr>
-              <w:pStyle w:val="af"/>
-              <w:jc w:val="left"/>
-              <w:rPr>
-                <w:rFonts w:ascii="Verdana" w:hAnsi="Verdana"/>
-                <w:sz w:val="20"/>
-              </w:rPr>
-            </w:pPr>
-            <w:r>
-              <w:rPr>
-                <w:rFonts w:ascii="Verdana" w:hAnsi="Verdana"/>
-                <w:sz w:val="20"/>
-              </w:rPr>
-              <w:t>Twin:</w:t>
-            </w:r>
-            <w:r>
-              <w:rPr>
-                <w:rFonts w:ascii="Verdana" w:hAnsi="Verdana"/>
-                <w:sz w:val="20"/>
-                <w:lang w:val="ru-RU"/>
-              </w:rPr>
-              <w:t xml:space="preserve"> </w:t>
-            </w:r>
-            <w:r>
-              <w:rPr>
-                <w:rFonts w:ascii="Verdana" w:hAnsi="Verdana"/>
-                <w:sz w:val="20"/>
-                <w:highlight w:val="green"/>
-              </w:rPr>
-              <w:t>2</w:t>
-            </w:r>
-          </w:p>
-        </w:tc>
-        <w:tc>
-          <w:tcPr>
-            <w:tcW w:w="1670" w:type="dxa"/>
-            <w:shd w:val="clear" w:color="auto" w:fill="auto"/>
-          </w:tcPr>
-          <w:p>
-            <w:pPr>
-              <w:pStyle w:val="af"/>
-              <w:jc w:val="left"/>
-              <w:rPr>
-                <w:rFonts w:ascii="Verdana" w:hAnsi="Verdana"/>
-                <w:sz w:val="20"/>
-              </w:rPr>
-            </w:pPr>
-          </w:p>
-          <w:p>
-            <w:pPr>
-              <w:pStyle w:val="af"/>
-              <w:jc w:val="left"/>
-              <w:rPr>
-                <w:rFonts w:ascii="Verdana" w:hAnsi="Verdana"/>
-                <w:sz w:val="20"/>
-              </w:rPr>
-            </w:pPr>
-          </w:p>
-        </w:tc>
-      </w:tr>
-    </w:tbl>
     <w:p>
       <w:pPr>
         <w:pStyle w:val="af"/>
-        <w:ind w:left="708"/>
         <w:jc w:val="left"/>
         <w:rPr>
           <w:rFonts w:ascii="Verdana" w:hAnsi="Verdana"/>
           <w:sz w:val="20"/>
         </w:rPr>
       </w:pPr>
+    </w:p>
+    <w:p>
+      <w:pPr>
+        <w:pStyle w:val="af"/>
+        <w:ind w:left="900" w:hanging="90"/>
+        <w:jc w:val="left"/>
+        <w:rPr>
+          <w:rFonts w:ascii="Verdana" w:hAnsi="Verdana"/>
+          <w:sz w:val="20"/>
+        </w:rPr>
+      </w:pPr>
+      <w:r>
+        <w:rPr>
+          <w:rFonts w:ascii="Verdana" w:hAnsi="Verdana"/>
+          <w:sz w:val="20"/>
+        </w:rPr>
+        <w:t>{</w:t>
+      </w:r>
+      <w:proofErr w:type="gramStart"/>
+      <w:r>
+        <w:rPr>
+          <w:rFonts w:ascii="Verdana" w:hAnsi="Verdana"/>
+          <w:sz w:val="20"/>
+        </w:rPr>
+        <w:t>rooming</w:t>
+      </w:r>
+      <w:proofErr w:type="gramEnd"/>
+      <w:r>
+        <w:rPr>
+          <w:rFonts w:ascii="Verdana" w:hAnsi="Verdana"/>
+          <w:sz w:val="20"/>
+        </w:rPr>
+        <w:t>}</w:t>
+      </w:r>
+    </w:p>
+    <w:p>
+      <w:pPr>
+        <w:pStyle w:val="af"/>
+        <w:jc w:val="left"/>
+        <w:rPr>
+          <w:rFonts w:ascii="Verdana" w:hAnsi="Verdana"/>
+          <w:sz w:val="20"/>
+        </w:rPr>
+      </w:pPr>
+      <w:r>
+        <w:rPr>
+          <w:rFonts w:ascii="Verdana" w:hAnsi="Verdana"/>
+          <w:sz w:val="20"/>
+        </w:rPr>
+        <w:tab/>
+      </w:r>
     </w:p>
     <w:tbl>
       <w:tblPr>
@@ -870,13 +724,13 @@
         <w:tblLook w:val="04A0" w:firstRow="1" w:lastRow="0" w:firstColumn="1" w:lastColumn="0" w:noHBand="0" w:noVBand="1"/>
       </w:tblPr>
       <w:tblGrid>
-        <w:gridCol w:w="476"/>
-        <w:gridCol w:w="1506"/>
-        <w:gridCol w:w="1666"/>
-        <w:gridCol w:w="1467"/>
-        <w:gridCol w:w="1577"/>
-        <w:gridCol w:w="1433"/>
-        <w:gridCol w:w="1625"/>
+        <w:gridCol w:w="475"/>
+        <w:gridCol w:w="1524"/>
+        <w:gridCol w:w="1624"/>
+        <w:gridCol w:w="1435"/>
+        <w:gridCol w:w="1705"/>
+        <w:gridCol w:w="1371"/>
+        <w:gridCol w:w="1616"/>
       </w:tblGrid>
       <w:tr>
         <w:tc>
@@ -1388,31 +1242,27 @@
                 <w:b w:val="0"/>
                 <w:sz w:val="20"/>
               </w:rPr>
-              <w:t>10</w:t>
-            </w:r>
+              <w:t>{</w:t>
+            </w:r>
+            <w:proofErr w:type="spellStart"/>
+            <w:proofErr w:type="gramStart"/>
             <w:r>
               <w:rPr>
                 <w:rFonts w:ascii="Verdana" w:hAnsi="Verdana"/>
                 <w:b w:val="0"/>
                 <w:sz w:val="20"/>
               </w:rPr>
-              <w:t>1</w:t>
-            </w:r>
+              <w:t>groupNum</w:t>
+            </w:r>
+            <w:proofErr w:type="spellEnd"/>
+            <w:proofErr w:type="gramEnd"/>
             <w:r>
               <w:rPr>
                 <w:rFonts w:ascii="Verdana" w:hAnsi="Verdana"/>
                 <w:b w:val="0"/>
                 <w:sz w:val="20"/>
               </w:rPr>
-              <w:t>-2</w:t>
-            </w:r>
-            <w:r>
-              <w:rPr>
-                <w:rFonts w:ascii="Verdana" w:hAnsi="Verdana"/>
-                <w:b w:val="0"/>
-                <w:sz w:val="20"/>
-              </w:rPr>
-              <w:t>5M</w:t>
+              <w:t>}</w:t>
             </w:r>
           </w:p>
           <w:p>
@@ -1431,7 +1281,25 @@
                 <w:b w:val="0"/>
                 <w:sz w:val="20"/>
               </w:rPr>
-              <w:t>Australia</w:t>
+              <w:t>{</w:t>
+            </w:r>
+            <w:proofErr w:type="gramStart"/>
+            <w:r>
+              <w:rPr>
+                <w:rFonts w:ascii="Verdana" w:hAnsi="Verdana"/>
+                <w:b w:val="0"/>
+                <w:sz w:val="20"/>
+              </w:rPr>
+              <w:t>country</w:t>
+            </w:r>
+            <w:proofErr w:type="gramEnd"/>
+            <w:r>
+              <w:rPr>
+                <w:rFonts w:ascii="Verdana" w:hAnsi="Verdana"/>
+                <w:b w:val="0"/>
+                <w:sz w:val="20"/>
+              </w:rPr>
+              <w:t>}</w:t>
             </w:r>
           </w:p>
         </w:tc>
@@ -1464,7 +1332,68 @@
                 <w:sz w:val="20"/>
                 <w:lang w:eastAsia="en-US"/>
               </w:rPr>
-              <w:t>Hyatt Regency Tashkent</w:t>
+              <w:t>{</w:t>
+            </w:r>
+            <w:proofErr w:type="gramStart"/>
+            <w:r>
+              <w:rPr>
+                <w:rFonts w:ascii="Verdana" w:hAnsi="Verdana"/>
+                <w:b w:val="0"/>
+                <w:sz w:val="20"/>
+                <w:lang w:eastAsia="en-US"/>
+              </w:rPr>
+              <w:t>hotel</w:t>
+            </w:r>
+            <w:proofErr w:type="gramEnd"/>
+            <w:r>
+              <w:rPr>
+                <w:rFonts w:ascii="Verdana" w:hAnsi="Verdana"/>
+                <w:b w:val="0"/>
+                <w:sz w:val="20"/>
+                <w:lang w:eastAsia="en-US"/>
+              </w:rPr>
+              <w:t>}</w:t>
+            </w:r>
+          </w:p>
+          <w:p>
+            <w:pPr>
+              <w:pStyle w:val="af"/>
+              <w:spacing w:line="276" w:lineRule="auto"/>
+              <w:rPr>
+                <w:rFonts w:ascii="Verdana" w:hAnsi="Verdana"/>
+                <w:b w:val="0"/>
+                <w:sz w:val="20"/>
+                <w:lang w:eastAsia="en-US"/>
+              </w:rPr>
+            </w:pPr>
+            <w:r>
+              <w:rPr>
+                <w:rFonts w:ascii="Verdana" w:hAnsi="Verdana"/>
+                <w:b w:val="0"/>
+                <w:sz w:val="20"/>
+                <w:lang w:eastAsia="en-US"/>
+              </w:rPr>
+              <w:t>{</w:t>
+            </w:r>
+            <w:proofErr w:type="gramStart"/>
+            <w:r>
+              <w:rPr>
+                <w:rFonts w:ascii="Verdana" w:hAnsi="Verdana"/>
+                <w:b w:val="0"/>
+                <w:sz w:val="20"/>
+                <w:lang w:eastAsia="en-US"/>
+              </w:rPr>
+              <w:t>city</w:t>
+            </w:r>
+            <w:proofErr w:type="gramEnd"/>
+            <w:r>
+              <w:rPr>
+                <w:rFonts w:ascii="Verdana" w:hAnsi="Verdana"/>
+                <w:b w:val="0"/>
+                <w:sz w:val="20"/>
+                <w:lang w:eastAsia="en-US"/>
+              </w:rPr>
+              <w:t>}</w:t>
             </w:r>
           </w:p>
           <w:p>
@@ -1512,19 +1441,20 @@
                 <w:sz w:val="20"/>
                 <w:lang w:eastAsia="en-US"/>
               </w:rPr>
-              <w:t>1</w:t>
-            </w:r>
+              <w:t>{</w:t>
+            </w:r>
+            <w:proofErr w:type="gramStart"/>
             <w:r>
               <w:rPr>
                 <w:rFonts w:ascii="Verdana" w:hAnsi="Verdana"/>
                 <w:b w:val="0"/>
                 <w:iCs/>
                 <w:sz w:val="20"/>
-                <w:vertAlign w:val="superscript"/>
                 <w:lang w:eastAsia="en-US"/>
               </w:rPr>
-              <w:t>st</w:t>
-            </w:r>
+              <w:t>arrivals</w:t>
+            </w:r>
+            <w:proofErr w:type="gramEnd"/>
             <w:r>
               <w:rPr>
                 <w:rFonts w:ascii="Verdana" w:hAnsi="Verdana"/>
@@ -1533,115 +1463,7 @@
                 <w:sz w:val="20"/>
                 <w:lang w:eastAsia="en-US"/>
               </w:rPr>
-              <w:t xml:space="preserve"> arrival</w:t>
-            </w:r>
-          </w:p>
-          <w:p>
-            <w:pPr>
-              <w:pStyle w:val="af"/>
-              <w:spacing w:line="276" w:lineRule="auto"/>
-              <w:jc w:val="left"/>
-              <w:rPr>
-                <w:rFonts w:ascii="Verdana" w:hAnsi="Verdana"/>
-                <w:b w:val="0"/>
-                <w:iCs/>
-                <w:sz w:val="20"/>
-                <w:lang w:eastAsia="en-US"/>
-              </w:rPr>
-            </w:pPr>
-            <w:r>
-              <w:rPr>
-                <w:rFonts w:ascii="Verdana" w:hAnsi="Verdana"/>
-                <w:b w:val="0"/>
-                <w:iCs/>
-                <w:sz w:val="20"/>
-                <w:lang w:eastAsia="en-US"/>
-              </w:rPr>
-              <w:t>24.03.25</w:t>
-            </w:r>
-          </w:p>
-          <w:p>
-            <w:pPr>
-              <w:pStyle w:val="af"/>
-              <w:spacing w:line="276" w:lineRule="auto"/>
-              <w:jc w:val="left"/>
-              <w:rPr>
-                <w:rFonts w:ascii="Verdana" w:hAnsi="Verdana"/>
-                <w:b w:val="0"/>
-                <w:i/>
-                <w:color w:val="FF0000"/>
-                <w:sz w:val="20"/>
-                <w:lang w:eastAsia="en-US"/>
-              </w:rPr>
-            </w:pPr>
-          </w:p>
-          <w:p>
-            <w:pPr>
-              <w:pStyle w:val="af"/>
-              <w:spacing w:line="276" w:lineRule="auto"/>
-              <w:jc w:val="left"/>
-              <w:rPr>
-                <w:rFonts w:ascii="Verdana" w:hAnsi="Verdana"/>
-                <w:b w:val="0"/>
-                <w:iCs/>
-                <w:sz w:val="20"/>
-                <w:lang w:val="ru-RU" w:eastAsia="en-US"/>
-              </w:rPr>
-            </w:pPr>
-            <w:r>
-              <w:rPr>
-                <w:rFonts w:ascii="Verdana" w:hAnsi="Verdana"/>
-                <w:b w:val="0"/>
-                <w:iCs/>
-                <w:sz w:val="20"/>
-                <w:lang w:eastAsia="en-US"/>
-              </w:rPr>
-              <w:t>2</w:t>
-            </w:r>
-            <w:r>
-              <w:rPr>
-                <w:rFonts w:ascii="Verdana" w:hAnsi="Verdana"/>
-                <w:b w:val="0"/>
-                <w:iCs/>
-                <w:sz w:val="20"/>
-                <w:vertAlign w:val="superscript"/>
-                <w:lang w:eastAsia="en-US"/>
-              </w:rPr>
-              <w:t>nd</w:t>
-            </w:r>
-            <w:r>
-              <w:rPr>
-                <w:rFonts w:ascii="Verdana" w:hAnsi="Verdana"/>
-                <w:b w:val="0"/>
-                <w:iCs/>
-                <w:sz w:val="20"/>
-                <w:lang w:eastAsia="en-US"/>
-              </w:rPr>
-              <w:t xml:space="preserve"> arrival</w:t>
-            </w:r>
-          </w:p>
-          <w:p>
-            <w:pPr>
-              <w:pStyle w:val="af"/>
-              <w:spacing w:line="276" w:lineRule="auto"/>
-              <w:jc w:val="left"/>
-              <w:rPr>
-                <w:rFonts w:ascii="Verdana" w:hAnsi="Verdana"/>
-                <w:b w:val="0"/>
-                <w:iCs/>
-                <w:sz w:val="20"/>
-                <w:lang w:eastAsia="en-US"/>
-              </w:rPr>
-            </w:pPr>
-            <w:r>
-              <w:rPr>
-                <w:rFonts w:ascii="Verdana" w:hAnsi="Verdana"/>
-                <w:b w:val="0"/>
-                <w:iCs/>
-                <w:sz w:val="20"/>
-                <w:lang w:eastAsia="en-US"/>
-              </w:rPr>
-              <w:t>07.04.25</w:t>
+              <w:t>}</w:t>
             </w:r>
           </w:p>
         </w:tc>
@@ -1664,9 +1486,20 @@
                 <w:rFonts w:ascii="Verdana" w:hAnsi="Verdana"/>
                 <w:b w:val="0"/>
                 <w:sz w:val="20"/>
+                <w:lang w:val="de-DE" w:eastAsia="en-US"/>
+              </w:rPr>
+            </w:pPr>
+            <w:r>
+              <w:rPr>
+                <w:rFonts w:ascii="Verdana" w:hAnsi="Verdana"/>
+                <w:b w:val="0"/>
+                <w:sz w:val="20"/>
                 <w:lang w:eastAsia="en-US"/>
               </w:rPr>
-            </w:pPr>
+              <w:t>{</w:t>
+            </w:r>
+            <w:proofErr w:type="spellStart"/>
+            <w:proofErr w:type="gramStart"/>
             <w:r>
               <w:rPr>
                 <w:rFonts w:ascii="Verdana" w:hAnsi="Verdana"/>
@@ -1674,64 +1507,18 @@
                 <w:sz w:val="20"/>
                 <w:lang w:eastAsia="en-US"/>
               </w:rPr>
-              <w:t>17:00</w:t>
-            </w:r>
-          </w:p>
-          <w:p>
-            <w:pPr>
-              <w:pStyle w:val="af"/>
-              <w:spacing w:line="276" w:lineRule="auto"/>
+              <w:t>arrivalTimes</w:t>
+            </w:r>
+            <w:proofErr w:type="spellEnd"/>
+            <w:proofErr w:type="gramEnd"/>
+            <w:r>
               <w:rPr>
                 <w:rFonts w:ascii="Verdana" w:hAnsi="Verdana"/>
                 <w:b w:val="0"/>
                 <w:sz w:val="20"/>
                 <w:lang w:eastAsia="en-US"/>
               </w:rPr>
-            </w:pPr>
-          </w:p>
-          <w:p>
-            <w:pPr>
-              <w:pStyle w:val="af"/>
-              <w:spacing w:line="276" w:lineRule="auto"/>
-              <w:rPr>
-                <w:rFonts w:ascii="Verdana" w:hAnsi="Verdana"/>
-                <w:b w:val="0"/>
-                <w:sz w:val="20"/>
-                <w:lang w:val="de-DE" w:eastAsia="en-US"/>
-              </w:rPr>
-            </w:pPr>
-          </w:p>
-          <w:p>
-            <w:pPr>
-              <w:pStyle w:val="af"/>
-              <w:spacing w:line="276" w:lineRule="auto"/>
-              <w:rPr>
-                <w:rFonts w:ascii="Verdana" w:hAnsi="Verdana"/>
-                <w:b w:val="0"/>
-                <w:sz w:val="20"/>
-                <w:lang w:val="de-DE" w:eastAsia="en-US"/>
-              </w:rPr>
-            </w:pPr>
-          </w:p>
-          <w:p>
-            <w:pPr>
-              <w:pStyle w:val="af"/>
-              <w:spacing w:line="276" w:lineRule="auto"/>
-              <w:rPr>
-                <w:rFonts w:ascii="Verdana" w:hAnsi="Verdana"/>
-                <w:b w:val="0"/>
-                <w:sz w:val="20"/>
-                <w:lang w:val="de-DE" w:eastAsia="en-US"/>
-              </w:rPr>
-            </w:pPr>
-            <w:r>
-              <w:rPr>
-                <w:rFonts w:ascii="Verdana" w:hAnsi="Verdana"/>
-                <w:b w:val="0"/>
-                <w:sz w:val="20"/>
-                <w:lang w:val="de-DE" w:eastAsia="en-US"/>
-              </w:rPr>
-              <w:t>12:00</w:t>
+              <w:t>}</w:t>
             </w:r>
           </w:p>
         </w:tc>
@@ -1758,19 +1545,16 @@
                 <w:lang w:val="de-DE" w:eastAsia="en-US"/>
               </w:rPr>
             </w:pPr>
-          </w:p>
-          <w:p>
-            <w:pPr>
-              <w:pStyle w:val="af"/>
-              <w:spacing w:line="276" w:lineRule="auto"/>
-              <w:jc w:val="left"/>
+            <w:r>
               <w:rPr>
                 <w:rFonts w:ascii="Verdana" w:hAnsi="Verdana"/>
                 <w:b w:val="0"/>
                 <w:sz w:val="20"/>
                 <w:lang w:val="de-DE" w:eastAsia="en-US"/>
               </w:rPr>
-            </w:pPr>
+              <w:t>{</w:t>
+            </w:r>
+            <w:proofErr w:type="spellStart"/>
             <w:r>
               <w:rPr>
                 <w:rFonts w:ascii="Verdana" w:hAnsi="Verdana"/>
@@ -1778,8 +1562,9 @@
                 <w:sz w:val="20"/>
                 <w:lang w:val="de-DE" w:eastAsia="en-US"/>
               </w:rPr>
-              <w:t>27.03.2</w:t>
-            </w:r>
+              <w:t>outs</w:t>
+            </w:r>
+            <w:proofErr w:type="spellEnd"/>
             <w:r>
               <w:rPr>
                 <w:rFonts w:ascii="Verdana" w:hAnsi="Verdana"/>
@@ -1787,55 +1572,7 @@
                 <w:sz w:val="20"/>
                 <w:lang w:val="de-DE" w:eastAsia="en-US"/>
               </w:rPr>
-              <w:t>5</w:t>
-            </w:r>
-          </w:p>
-          <w:p>
-            <w:pPr>
-              <w:pStyle w:val="af"/>
-              <w:spacing w:line="276" w:lineRule="auto"/>
-              <w:jc w:val="left"/>
-              <w:rPr>
-                <w:rFonts w:ascii="Verdana" w:hAnsi="Verdana"/>
-                <w:b w:val="0"/>
-                <w:sz w:val="20"/>
-                <w:lang w:val="de-DE" w:eastAsia="en-US"/>
-              </w:rPr>
-            </w:pPr>
-          </w:p>
-          <w:p>
-            <w:pPr>
-              <w:pStyle w:val="af"/>
-              <w:spacing w:line="276" w:lineRule="auto"/>
-              <w:jc w:val="left"/>
-              <w:rPr>
-                <w:rFonts w:ascii="Verdana" w:hAnsi="Verdana"/>
-                <w:b w:val="0"/>
-                <w:sz w:val="20"/>
-                <w:lang w:val="de-DE" w:eastAsia="en-US"/>
-              </w:rPr>
-            </w:pPr>
-          </w:p>
-          <w:p>
-            <w:pPr>
-              <w:pStyle w:val="af"/>
-              <w:spacing w:line="276" w:lineRule="auto"/>
-              <w:jc w:val="left"/>
-              <w:rPr>
-                <w:rFonts w:ascii="Verdana" w:hAnsi="Verdana"/>
-                <w:b w:val="0"/>
-                <w:sz w:val="20"/>
-                <w:lang w:val="de-DE" w:eastAsia="en-US"/>
-              </w:rPr>
-            </w:pPr>
-            <w:r>
-              <w:rPr>
-                <w:rFonts w:ascii="Verdana" w:hAnsi="Verdana"/>
-                <w:b w:val="0"/>
-                <w:sz w:val="20"/>
-                <w:lang w:val="de-DE" w:eastAsia="en-US"/>
-              </w:rPr>
-              <w:t>09.04.25</w:t>
+              <w:t>}</w:t>
             </w:r>
           </w:p>
         </w:tc>
@@ -1868,7 +1605,27 @@
                 <w:szCs w:val="20"/>
                 <w:lang w:val="en-US" w:eastAsia="en-US"/>
               </w:rPr>
-              <w:t>AM</w:t>
+              <w:t>{</w:t>
+            </w:r>
+            <w:proofErr w:type="spellStart"/>
+            <w:r>
+              <w:rPr>
+                <w:rFonts w:ascii="Verdana" w:hAnsi="Verdana"/>
+                <w:sz w:val="20"/>
+                <w:szCs w:val="20"/>
+                <w:lang w:val="en-US" w:eastAsia="en-US"/>
+              </w:rPr>
+              <w:t>outsTime</w:t>
+            </w:r>
+            <w:proofErr w:type="spellEnd"/>
+            <w:r>
+              <w:rPr>
+                <w:rFonts w:ascii="Verdana" w:hAnsi="Verdana"/>
+                <w:sz w:val="20"/>
+                <w:szCs w:val="20"/>
+                <w:lang w:val="en-US" w:eastAsia="en-US"/>
+              </w:rPr>
+              <w:t>}</w:t>
             </w:r>
           </w:p>
         </w:tc>
@@ -2486,7 +2243,7 @@
                     <wp:lineTo x="0" y="0"/>
                   </wp:wrapPolygon>
                 </wp:wrapTight>
-                <wp:docPr id="1" name="Рисунок 1"/>
+                <wp:docPr id="7" name="Рисунок 7"/>
                 <wp:cNvGraphicFramePr>
                   <a:graphicFrameLocks xmlns:a="http://schemas.openxmlformats.org/drawingml/2006/main" noChangeAspect="1"/>
                 </wp:cNvGraphicFramePr>
@@ -5515,7 +5272,6 @@
   <w:style w:type="character" w:default="1" w:styleId="a0">
     <w:name w:val="Default Paragraph Font"/>
     <w:uiPriority w:val="1"/>
-    <w:semiHidden/>
     <w:unhideWhenUsed/>
   </w:style>
   <w:style w:type="table" w:default="1" w:styleId="a1">
@@ -6106,7 +5862,7 @@
 </file>
 
 <file path=customXml/itemProps1.xml><?xml version="1.0" encoding="utf-8"?>
-<ds:datastoreItem xmlns:ds="http://schemas.openxmlformats.org/officeDocument/2006/customXml" ds:itemID="{B7D30825-677B-4FD2-9770-FCA4D8772BDA}">
+<ds:datastoreItem xmlns:ds="http://schemas.openxmlformats.org/officeDocument/2006/customXml" ds:itemID="{1C3623F7-3E60-4598-92AF-CF415A65DC9B}">
   <ds:schemaRefs>
     <ds:schemaRef ds:uri="http://schemas.openxmlformats.org/officeDocument/2006/bibliography"/>
   </ds:schemaRefs>

</xml_diff>

<commit_message>
Add html layout for mail hotels
</commit_message>
<xml_diff>
--- a/app/Services/Templates/Report_hotel.docx
+++ b/app/Services/Templates/Report_hotel.docx
@@ -4,7 +4,7 @@
   <w:body>
     <w:p>
       <w:pPr>
-        <w:pStyle w:val="af"/>
+        <w:pStyle w:val="Title"/>
         <w:tabs>
           <w:tab w:val="left" w:pos="8222"/>
         </w:tabs>
@@ -18,7 +18,7 @@
     </w:p>
     <w:p>
       <w:pPr>
-        <w:pStyle w:val="af"/>
+        <w:pStyle w:val="Title"/>
         <w:tabs>
           <w:tab w:val="left" w:pos="8222"/>
         </w:tabs>
@@ -62,7 +62,7 @@
     </w:p>
     <w:p>
       <w:pPr>
-        <w:pStyle w:val="af"/>
+        <w:pStyle w:val="Title"/>
         <w:tabs>
           <w:tab w:val="left" w:pos="8222"/>
         </w:tabs>
@@ -105,7 +105,7 @@
     </w:p>
     <w:p>
       <w:pPr>
-        <w:pStyle w:val="af"/>
+        <w:pStyle w:val="Title"/>
         <w:ind w:left="708" w:right="850"/>
         <w:jc w:val="left"/>
         <w:rPr>
@@ -118,7 +118,7 @@
     </w:p>
     <w:p>
       <w:pPr>
-        <w:pStyle w:val="af"/>
+        <w:pStyle w:val="Title"/>
         <w:ind w:left="708"/>
         <w:jc w:val="left"/>
         <w:rPr>
@@ -146,7 +146,7 @@
     </w:p>
     <w:p>
       <w:pPr>
-        <w:pStyle w:val="af"/>
+        <w:pStyle w:val="Title"/>
         <w:ind w:left="708"/>
         <w:jc w:val="left"/>
         <w:rPr>
@@ -157,7 +157,7 @@
     </w:p>
     <w:p>
       <w:pPr>
-        <w:pStyle w:val="af"/>
+        <w:pStyle w:val="Title"/>
         <w:pBdr>
           <w:top w:val="single" w:sz="4" w:space="1" w:color="auto"/>
           <w:left w:val="single" w:sz="4" w:space="0" w:color="auto"/>
@@ -201,7 +201,7 @@
     </w:p>
     <w:p>
       <w:pPr>
-        <w:pStyle w:val="af"/>
+        <w:pStyle w:val="Title"/>
         <w:ind w:left="708"/>
         <w:jc w:val="left"/>
         <w:rPr>
@@ -213,7 +213,7 @@
     </w:p>
     <w:p>
       <w:pPr>
-        <w:pStyle w:val="af"/>
+        <w:pStyle w:val="Title"/>
         <w:ind w:left="708"/>
         <w:jc w:val="left"/>
         <w:rPr>
@@ -225,26 +225,28 @@
     </w:p>
     <w:p>
       <w:pPr>
-        <w:pStyle w:val="af"/>
+        <w:pStyle w:val="Title"/>
         <w:ind w:left="708"/>
         <w:jc w:val="left"/>
         <w:rPr>
           <w:rFonts w:ascii="Verdana" w:hAnsi="Verdana"/>
           <w:sz w:val="20"/>
-        </w:rPr>
-      </w:pPr>
-      <w:r>
-        <w:rPr>
-          <w:rFonts w:ascii="Verdana" w:hAnsi="Verdana"/>
-          <w:sz w:val="20"/>
           <w:lang w:val="ru-RU"/>
         </w:rPr>
+      </w:pPr>
+      <w:r>
+        <w:rPr>
+          <w:rFonts w:ascii="Verdana" w:hAnsi="Verdana"/>
+          <w:sz w:val="20"/>
+          <w:lang w:val="ru-RU"/>
+        </w:rPr>
         <w:t>Уважаемые</w:t>
       </w:r>
       <w:r>
         <w:rPr>
           <w:rFonts w:ascii="Verdana" w:hAnsi="Verdana"/>
           <w:sz w:val="20"/>
+          <w:lang w:val="ru-RU"/>
         </w:rPr>
         <w:t xml:space="preserve"> </w:t>
       </w:r>
@@ -260,13 +262,14 @@
         <w:rPr>
           <w:rFonts w:ascii="Verdana" w:hAnsi="Verdana"/>
           <w:sz w:val="20"/>
+          <w:lang w:val="ru-RU"/>
         </w:rPr>
         <w:t>,</w:t>
       </w:r>
     </w:p>
     <w:p>
       <w:pPr>
-        <w:pStyle w:val="af"/>
+        <w:pStyle w:val="Title"/>
         <w:ind w:left="708"/>
         <w:jc w:val="left"/>
         <w:rPr>
@@ -323,7 +326,7 @@
     </w:p>
     <w:p>
       <w:pPr>
-        <w:pStyle w:val="af"/>
+        <w:pStyle w:val="Title"/>
         <w:ind w:left="708"/>
         <w:jc w:val="left"/>
         <w:rPr>
@@ -336,7 +339,7 @@
     </w:p>
     <w:p>
       <w:pPr>
-        <w:pStyle w:val="af"/>
+        <w:pStyle w:val="Title"/>
         <w:ind w:left="708"/>
         <w:jc w:val="left"/>
         <w:rPr>
@@ -385,7 +388,7 @@
     </w:p>
     <w:p>
       <w:pPr>
-        <w:pStyle w:val="af"/>
+        <w:pStyle w:val="Title"/>
         <w:ind w:left="708"/>
         <w:jc w:val="left"/>
         <w:rPr>
@@ -405,7 +408,7 @@
     </w:p>
     <w:p>
       <w:pPr>
-        <w:pStyle w:val="af"/>
+        <w:pStyle w:val="Title"/>
         <w:ind w:left="708"/>
         <w:jc w:val="left"/>
         <w:rPr>
@@ -436,7 +439,7 @@
           </w:tcPr>
           <w:p>
             <w:pPr>
-              <w:pStyle w:val="af"/>
+              <w:pStyle w:val="Title"/>
               <w:jc w:val="left"/>
               <w:rPr>
                 <w:rFonts w:ascii="Verdana" w:hAnsi="Verdana"/>
@@ -503,7 +506,7 @@
           </w:tcPr>
           <w:p>
             <w:pPr>
-              <w:pStyle w:val="af"/>
+              <w:pStyle w:val="Title"/>
               <w:ind w:right="371"/>
               <w:jc w:val="left"/>
               <w:rPr>
@@ -520,7 +523,7 @@
           </w:tcPr>
           <w:p>
             <w:pPr>
-              <w:pStyle w:val="af"/>
+              <w:pStyle w:val="Title"/>
               <w:ind w:left="9"/>
               <w:jc w:val="left"/>
               <w:rPr>
@@ -620,7 +623,7 @@
     </w:tbl>
     <w:p>
       <w:pPr>
-        <w:pStyle w:val="af"/>
+        <w:pStyle w:val="Title"/>
         <w:jc w:val="left"/>
         <w:rPr>
           <w:rFonts w:ascii="Verdana" w:hAnsi="Verdana"/>
@@ -630,7 +633,7 @@
     </w:p>
     <w:p>
       <w:pPr>
-        <w:pStyle w:val="af"/>
+        <w:pStyle w:val="Title"/>
         <w:jc w:val="left"/>
         <w:rPr>
           <w:rFonts w:ascii="Verdana" w:hAnsi="Verdana"/>
@@ -640,7 +643,7 @@
     </w:p>
     <w:p>
       <w:pPr>
-        <w:pStyle w:val="af"/>
+        <w:pStyle w:val="Title"/>
         <w:ind w:left="900" w:hanging="90"/>
         <w:jc w:val="left"/>
         <w:rPr>
@@ -665,7 +668,7 @@
     </w:p>
     <w:p>
       <w:pPr>
-        <w:pStyle w:val="af"/>
+        <w:pStyle w:val="Title"/>
         <w:jc w:val="left"/>
         <w:rPr>
           <w:rFonts w:ascii="Verdana" w:hAnsi="Verdana"/>
@@ -715,7 +718,7 @@
           </w:tcPr>
           <w:p>
             <w:pPr>
-              <w:pStyle w:val="af"/>
+              <w:pStyle w:val="Title"/>
               <w:rPr>
                 <w:rFonts w:ascii="Verdana" w:hAnsi="Verdana"/>
                 <w:sz w:val="20"/>
@@ -743,7 +746,7 @@
           </w:tcPr>
           <w:p>
             <w:pPr>
-              <w:pStyle w:val="af"/>
+              <w:pStyle w:val="Title"/>
               <w:rPr>
                 <w:rFonts w:ascii="Verdana" w:hAnsi="Verdana"/>
                 <w:sz w:val="20"/>
@@ -775,7 +778,7 @@
           </w:p>
           <w:p>
             <w:pPr>
-              <w:pStyle w:val="af"/>
+              <w:pStyle w:val="Title"/>
               <w:rPr>
                 <w:rFonts w:ascii="Verdana" w:hAnsi="Verdana"/>
                 <w:sz w:val="20"/>
@@ -865,7 +868,7 @@
           </w:p>
           <w:p>
             <w:pPr>
-              <w:pStyle w:val="af"/>
+              <w:pStyle w:val="Title"/>
               <w:rPr>
                 <w:rFonts w:ascii="Verdana" w:hAnsi="Verdana"/>
                 <w:sz w:val="20"/>
@@ -884,7 +887,7 @@
           </w:tcPr>
           <w:p>
             <w:pPr>
-              <w:pStyle w:val="af"/>
+              <w:pStyle w:val="Title"/>
               <w:rPr>
                 <w:rFonts w:ascii="Verdana" w:hAnsi="Verdana"/>
                 <w:sz w:val="20"/>
@@ -902,7 +905,7 @@
           </w:p>
           <w:p>
             <w:pPr>
-              <w:pStyle w:val="af"/>
+              <w:pStyle w:val="Title"/>
               <w:rPr>
                 <w:rFonts w:ascii="Verdana" w:hAnsi="Verdana"/>
                 <w:sz w:val="20"/>
@@ -951,7 +954,7 @@
           </w:tcPr>
           <w:p>
             <w:pPr>
-              <w:pStyle w:val="af"/>
+              <w:pStyle w:val="Title"/>
               <w:rPr>
                 <w:rFonts w:ascii="Verdana" w:hAnsi="Verdana"/>
                 <w:sz w:val="20"/>
@@ -1016,7 +1019,7 @@
           </w:tcPr>
           <w:p>
             <w:pPr>
-              <w:pStyle w:val="af"/>
+              <w:pStyle w:val="Title"/>
               <w:rPr>
                 <w:rFonts w:ascii="Verdana" w:hAnsi="Verdana"/>
                 <w:sz w:val="20"/>
@@ -1033,7 +1036,7 @@
           </w:p>
           <w:p>
             <w:pPr>
-              <w:pStyle w:val="af"/>
+              <w:pStyle w:val="Title"/>
               <w:rPr>
                 <w:rFonts w:ascii="Verdana" w:hAnsi="Verdana"/>
                 <w:sz w:val="20"/>
@@ -1073,7 +1076,7 @@
           </w:tcPr>
           <w:p>
             <w:pPr>
-              <w:pStyle w:val="af"/>
+              <w:pStyle w:val="Title"/>
               <w:rPr>
                 <w:rFonts w:ascii="Verdana" w:hAnsi="Verdana"/>
                 <w:sz w:val="20"/>
@@ -1123,7 +1126,7 @@
           </w:tcPr>
           <w:p>
             <w:pPr>
-              <w:pStyle w:val="af"/>
+              <w:pStyle w:val="Title"/>
               <w:rPr>
                 <w:rFonts w:ascii="Verdana" w:hAnsi="Verdana"/>
                 <w:b w:val="0"/>
@@ -1134,7 +1137,7 @@
           </w:p>
           <w:p>
             <w:pPr>
-              <w:pStyle w:val="af"/>
+              <w:pStyle w:val="Title"/>
               <w:rPr>
                 <w:rFonts w:ascii="Verdana" w:hAnsi="Verdana"/>
                 <w:b w:val="0"/>
@@ -1145,7 +1148,7 @@
           </w:p>
           <w:p>
             <w:pPr>
-              <w:pStyle w:val="af"/>
+              <w:pStyle w:val="Title"/>
               <w:rPr>
                 <w:rFonts w:ascii="Verdana" w:hAnsi="Verdana"/>
                 <w:b w:val="0"/>
@@ -1156,7 +1159,7 @@
           </w:p>
           <w:p>
             <w:pPr>
-              <w:pStyle w:val="af"/>
+              <w:pStyle w:val="Title"/>
               <w:rPr>
                 <w:rFonts w:ascii="Verdana" w:hAnsi="Verdana"/>
                 <w:b w:val="0"/>
@@ -1167,7 +1170,7 @@
           </w:p>
           <w:p>
             <w:pPr>
-              <w:pStyle w:val="af"/>
+              <w:pStyle w:val="Title"/>
               <w:rPr>
                 <w:rFonts w:ascii="Verdana" w:hAnsi="Verdana"/>
                 <w:b w:val="0"/>
@@ -1177,7 +1180,7 @@
           </w:p>
           <w:p>
             <w:pPr>
-              <w:pStyle w:val="af"/>
+              <w:pStyle w:val="Title"/>
               <w:rPr>
                 <w:rFonts w:ascii="Verdana" w:hAnsi="Verdana"/>
                 <w:b w:val="0"/>
@@ -1199,7 +1202,7 @@
           </w:tcPr>
           <w:p>
             <w:pPr>
-              <w:pStyle w:val="af"/>
+              <w:pStyle w:val="Title"/>
               <w:rPr>
                 <w:rFonts w:ascii="Verdana" w:hAnsi="Verdana"/>
                 <w:b w:val="0"/>
@@ -1243,7 +1246,7 @@
           </w:p>
           <w:p>
             <w:pPr>
-              <w:pStyle w:val="af"/>
+              <w:pStyle w:val="Title"/>
               <w:rPr>
                 <w:rFonts w:ascii="Verdana" w:hAnsi="Verdana"/>
                 <w:b w:val="0"/>
@@ -1281,7 +1284,7 @@
           </w:tcPr>
           <w:p>
             <w:pPr>
-              <w:pStyle w:val="af"/>
+              <w:pStyle w:val="Title"/>
               <w:spacing w:line="276" w:lineRule="auto"/>
               <w:rPr>
                 <w:rFonts w:ascii="Verdana" w:hAnsi="Verdana"/>
@@ -1311,7 +1314,7 @@
           </w:p>
           <w:p>
             <w:pPr>
-              <w:pStyle w:val="af"/>
+              <w:pStyle w:val="Title"/>
               <w:spacing w:line="276" w:lineRule="auto"/>
               <w:rPr>
                 <w:rFonts w:ascii="Verdana" w:hAnsi="Verdana"/>
@@ -1341,7 +1344,7 @@
           </w:p>
           <w:p>
             <w:pPr>
-              <w:pStyle w:val="af"/>
+              <w:pStyle w:val="Title"/>
               <w:spacing w:line="276" w:lineRule="auto"/>
               <w:rPr>
                 <w:rFonts w:ascii="Verdana" w:hAnsi="Verdana"/>
@@ -1365,7 +1368,7 @@
           </w:tcPr>
           <w:p>
             <w:pPr>
-              <w:pStyle w:val="af"/>
+              <w:pStyle w:val="Title"/>
               <w:spacing w:line="276" w:lineRule="auto"/>
               <w:rPr>
                 <w:rFonts w:ascii="Verdana" w:hAnsi="Verdana"/>
@@ -1410,7 +1413,7 @@
           </w:tcPr>
           <w:p>
             <w:pPr>
-              <w:pStyle w:val="af"/>
+              <w:pStyle w:val="Title"/>
               <w:spacing w:line="276" w:lineRule="auto"/>
               <w:rPr>
                 <w:rFonts w:ascii="Verdana" w:hAnsi="Verdana"/>
@@ -1472,7 +1475,7 @@
           </w:tcPr>
           <w:p>
             <w:pPr>
-              <w:pStyle w:val="af"/>
+              <w:pStyle w:val="Title"/>
               <w:spacing w:line="276" w:lineRule="auto"/>
               <w:rPr>
                 <w:rFonts w:ascii="Verdana" w:hAnsi="Verdana"/>
@@ -1567,7 +1570,7 @@
     </w:tbl>
     <w:p>
       <w:pPr>
-        <w:pStyle w:val="af"/>
+        <w:pStyle w:val="Title"/>
         <w:ind w:left="708"/>
         <w:jc w:val="left"/>
         <w:rPr>
@@ -1578,7 +1581,7 @@
     </w:p>
     <w:p>
       <w:pPr>
-        <w:pStyle w:val="a9"/>
+        <w:pStyle w:val="NoSpacing"/>
         <w:ind w:left="708"/>
         <w:rPr>
           <w:rFonts w:ascii="Verdana" w:hAnsi="Verdana"/>
@@ -1597,7 +1600,7 @@
     </w:p>
     <w:p>
       <w:pPr>
-        <w:pStyle w:val="a9"/>
+        <w:pStyle w:val="NoSpacing"/>
         <w:ind w:left="708"/>
         <w:rPr>
           <w:rFonts w:ascii="Verdana" w:hAnsi="Verdana"/>
@@ -1798,7 +1801,7 @@
     </w:p>
     <w:p>
       <w:pPr>
-        <w:pStyle w:val="a9"/>
+        <w:pStyle w:val="NoSpacing"/>
         <w:ind w:left="708"/>
         <w:rPr>
           <w:rFonts w:ascii="Verdana" w:hAnsi="Verdana"/>
@@ -1810,7 +1813,7 @@
     </w:p>
     <w:p>
       <w:pPr>
-        <w:pStyle w:val="a9"/>
+        <w:pStyle w:val="NoSpacing"/>
         <w:ind w:left="708"/>
         <w:rPr>
           <w:rFonts w:ascii="Verdana" w:hAnsi="Verdana"/>
@@ -1870,14 +1873,85 @@
         </w:rPr>
         <w:t xml:space="preserve"> </w:t>
       </w:r>
+      <w:r>
+        <w:rPr>
+          <w:rFonts w:ascii="Verdana" w:hAnsi="Verdana"/>
+          <w:sz w:val="20"/>
+          <w:szCs w:val="20"/>
+        </w:rPr>
+        <w:t>сог</w:t>
+      </w:r>
+      <w:r>
+        <w:rPr>
+          <w:rFonts w:ascii="Verdana" w:hAnsi="Verdana"/>
+          <w:sz w:val="20"/>
+          <w:szCs w:val="20"/>
+          <w:lang w:val="en-US"/>
+        </w:rPr>
+        <w:t>.</w:t>
+      </w:r>
+      <w:r>
+        <w:rPr>
+          <w:rFonts w:ascii="Verdana" w:hAnsi="Verdana"/>
+          <w:sz w:val="20"/>
+          <w:szCs w:val="20"/>
+        </w:rPr>
+        <w:t>договора</w:t>
+      </w:r>
+      <w:r>
+        <w:rPr>
+          <w:rFonts w:ascii="Verdana" w:hAnsi="Verdana"/>
+          <w:sz w:val="20"/>
+          <w:szCs w:val="20"/>
+          <w:lang w:val="en-US"/>
+        </w:rPr>
+        <w:t xml:space="preserve"> №</w:t>
+      </w:r>
+      <w:r>
+        <w:rPr>
+          <w:rFonts w:ascii="Verdana" w:hAnsi="Verdana"/>
+          <w:sz w:val="20"/>
+          <w:szCs w:val="20"/>
+          <w:lang w:val="en-US"/>
+        </w:rPr>
+        <w:t xml:space="preserve"> </w:t>
+      </w:r>
+      <w:r>
+        <w:rPr>
+          <w:rFonts w:ascii="Verdana" w:hAnsi="Verdana"/>
+          <w:sz w:val="20"/>
+          <w:szCs w:val="20"/>
+          <w:lang w:val="en-US"/>
+        </w:rPr>
+        <w:t>${</w:t>
+      </w:r>
       <w:proofErr w:type="spellStart"/>
       <w:r>
         <w:rPr>
           <w:rFonts w:ascii="Verdana" w:hAnsi="Verdana"/>
           <w:sz w:val="20"/>
           <w:szCs w:val="20"/>
-        </w:rPr>
-        <w:t>сог</w:t>
+          <w:lang w:val="en-US"/>
+        </w:rPr>
+        <w:t>contract</w:t>
+      </w:r>
+      <w:r>
+        <w:rPr>
+          <w:rFonts w:ascii="Verdana" w:hAnsi="Verdana"/>
+          <w:sz w:val="20"/>
+          <w:szCs w:val="20"/>
+          <w:lang w:val="en-US"/>
+        </w:rPr>
+        <w:t>_</w:t>
+      </w:r>
+      <w:r>
+        <w:rPr>
+          <w:rFonts w:ascii="Verdana" w:hAnsi="Verdana"/>
+          <w:sz w:val="20"/>
+          <w:szCs w:val="20"/>
+          <w:lang w:val="en-US"/>
+        </w:rPr>
+        <w:t>num</w:t>
       </w:r>
       <w:proofErr w:type="spellEnd"/>
       <w:r>
@@ -1887,25 +1961,74 @@
           <w:szCs w:val="20"/>
           <w:lang w:val="en-US"/>
         </w:rPr>
-        <w:t>.</w:t>
-      </w:r>
-      <w:r>
-        <w:rPr>
-          <w:rFonts w:ascii="Verdana" w:hAnsi="Verdana"/>
-          <w:sz w:val="20"/>
-          <w:szCs w:val="20"/>
-        </w:rPr>
-        <w:t>договора</w:t>
-      </w:r>
-      <w:r>
-        <w:rPr>
-          <w:rFonts w:ascii="Verdana" w:hAnsi="Verdana"/>
-          <w:sz w:val="20"/>
-          <w:szCs w:val="20"/>
-          <w:lang w:val="en-US"/>
-        </w:rPr>
-        <w:t xml:space="preserve"> №</w:t>
-      </w:r>
+        <w:t xml:space="preserve">} </w:t>
+      </w:r>
+      <w:r>
+        <w:rPr>
+          <w:rFonts w:ascii="Verdana" w:hAnsi="Verdana"/>
+          <w:sz w:val="20"/>
+          <w:szCs w:val="20"/>
+        </w:rPr>
+        <w:t>от</w:t>
+      </w:r>
+      <w:r>
+        <w:rPr>
+          <w:rFonts w:ascii="Verdana" w:hAnsi="Verdana"/>
+          <w:sz w:val="20"/>
+          <w:szCs w:val="20"/>
+          <w:lang w:val="en-US"/>
+        </w:rPr>
+        <w:t xml:space="preserve"> “${</w:t>
+      </w:r>
+      <w:proofErr w:type="spellStart"/>
+      <w:r>
+        <w:rPr>
+          <w:rFonts w:ascii="Verdana" w:hAnsi="Verdana"/>
+          <w:sz w:val="20"/>
+          <w:szCs w:val="20"/>
+          <w:lang w:val="en-US"/>
+        </w:rPr>
+        <w:t>contract</w:t>
+      </w:r>
+      <w:r>
+        <w:rPr>
+          <w:rFonts w:ascii="Verdana" w:hAnsi="Verdana"/>
+          <w:sz w:val="20"/>
+          <w:szCs w:val="20"/>
+          <w:lang w:val="en-US"/>
+        </w:rPr>
+        <w:t>_</w:t>
+      </w:r>
+      <w:r>
+        <w:rPr>
+          <w:rFonts w:ascii="Verdana" w:hAnsi="Verdana"/>
+          <w:sz w:val="20"/>
+          <w:szCs w:val="20"/>
+          <w:lang w:val="en-US"/>
+        </w:rPr>
+        <w:t>day</w:t>
+      </w:r>
+      <w:proofErr w:type="spellEnd"/>
+      <w:r>
+        <w:rPr>
+          <w:rFonts w:ascii="Verdana" w:hAnsi="Verdana"/>
+          <w:sz w:val="20"/>
+          <w:szCs w:val="20"/>
+          <w:lang w:val="en-US"/>
+        </w:rPr>
+        <w:t>}“</w:t>
+      </w:r>
+      <w:r>
+        <w:rPr>
+          <w:rFonts w:ascii="Verdana" w:hAnsi="Verdana"/>
+          <w:sz w:val="20"/>
+          <w:szCs w:val="20"/>
+          <w:lang w:val="en-US"/>
+        </w:rPr>
+        <w:t xml:space="preserve"> </w:t>
+      </w:r>
+      <w:bookmarkStart w:id="0" w:name="_GoBack"/>
+      <w:bookmarkEnd w:id="0"/>
       <w:r>
         <w:rPr>
           <w:rFonts w:ascii="Verdana" w:hAnsi="Verdana"/>
@@ -1915,7 +2038,6 @@
         </w:rPr>
         <w:t>${</w:t>
       </w:r>
-      <w:proofErr w:type="spellStart"/>
       <w:r>
         <w:rPr>
           <w:rFonts w:ascii="Verdana" w:hAnsi="Verdana"/>
@@ -1941,140 +2063,8 @@
           <w:szCs w:val="20"/>
           <w:lang w:val="en-US"/>
         </w:rPr>
-        <w:t>num</w:t>
-      </w:r>
-      <w:proofErr w:type="spellEnd"/>
-      <w:r>
-        <w:rPr>
-          <w:rFonts w:ascii="Verdana" w:hAnsi="Verdana"/>
-          <w:sz w:val="20"/>
-          <w:szCs w:val="20"/>
-          <w:lang w:val="en-US"/>
-        </w:rPr>
-        <w:t>}</w:t>
-      </w:r>
-      <w:r>
-        <w:rPr>
-          <w:rFonts w:ascii="Verdana" w:hAnsi="Verdana"/>
-          <w:sz w:val="20"/>
-          <w:szCs w:val="20"/>
-          <w:lang w:val="en-US"/>
-        </w:rPr>
-        <w:t xml:space="preserve"> </w:t>
-      </w:r>
-      <w:r>
-        <w:rPr>
-          <w:rFonts w:ascii="Verdana" w:hAnsi="Verdana"/>
-          <w:sz w:val="20"/>
-          <w:szCs w:val="20"/>
-        </w:rPr>
-        <w:t>от</w:t>
-      </w:r>
-      <w:r>
-        <w:rPr>
-          <w:rFonts w:ascii="Verdana" w:hAnsi="Verdana"/>
-          <w:sz w:val="20"/>
-          <w:szCs w:val="20"/>
-          <w:lang w:val="en-US"/>
-        </w:rPr>
-        <w:t xml:space="preserve"> “</w:t>
-      </w:r>
-      <w:r>
-        <w:rPr>
-          <w:rFonts w:ascii="Verdana" w:hAnsi="Verdana"/>
-          <w:sz w:val="20"/>
-          <w:szCs w:val="20"/>
-          <w:lang w:val="en-US"/>
-        </w:rPr>
-        <w:t>${</w:t>
-      </w:r>
-      <w:proofErr w:type="spellStart"/>
-      <w:r>
-        <w:rPr>
-          <w:rFonts w:ascii="Verdana" w:hAnsi="Verdana"/>
-          <w:sz w:val="20"/>
-          <w:szCs w:val="20"/>
-          <w:lang w:val="en-US"/>
-        </w:rPr>
-        <w:t>contract</w:t>
-      </w:r>
-      <w:r>
-        <w:rPr>
-          <w:rFonts w:ascii="Verdana" w:hAnsi="Verdana"/>
-          <w:sz w:val="20"/>
-          <w:szCs w:val="20"/>
-          <w:lang w:val="en-US"/>
-        </w:rPr>
-        <w:t>_</w:t>
-      </w:r>
-      <w:proofErr w:type="gramStart"/>
-      <w:r>
-        <w:rPr>
-          <w:rFonts w:ascii="Verdana" w:hAnsi="Verdana"/>
-          <w:sz w:val="20"/>
-          <w:szCs w:val="20"/>
-          <w:lang w:val="en-US"/>
-        </w:rPr>
-        <w:t>day</w:t>
-      </w:r>
-      <w:proofErr w:type="spellEnd"/>
-      <w:r>
-        <w:rPr>
-          <w:rFonts w:ascii="Verdana" w:hAnsi="Verdana"/>
-          <w:sz w:val="20"/>
-          <w:szCs w:val="20"/>
-          <w:lang w:val="en-US"/>
-        </w:rPr>
-        <w:t>}</w:t>
-      </w:r>
-      <w:r>
-        <w:rPr>
-          <w:rFonts w:ascii="Verdana" w:hAnsi="Verdana"/>
-          <w:sz w:val="20"/>
-          <w:szCs w:val="20"/>
-          <w:lang w:val="en-US"/>
-        </w:rPr>
-        <w:t>“</w:t>
-      </w:r>
-      <w:proofErr w:type="gramEnd"/>
-      <w:r>
-        <w:rPr>
-          <w:rFonts w:ascii="Verdana" w:hAnsi="Verdana"/>
-          <w:sz w:val="20"/>
-          <w:szCs w:val="20"/>
-          <w:lang w:val="en-US"/>
-        </w:rPr>
-        <w:t>${</w:t>
-      </w:r>
-      <w:proofErr w:type="spellStart"/>
-      <w:r>
-        <w:rPr>
-          <w:rFonts w:ascii="Verdana" w:hAnsi="Verdana"/>
-          <w:sz w:val="20"/>
-          <w:szCs w:val="20"/>
-          <w:lang w:val="en-US"/>
-        </w:rPr>
-        <w:t>contract</w:t>
-      </w:r>
-      <w:r>
-        <w:rPr>
-          <w:rFonts w:ascii="Verdana" w:hAnsi="Verdana"/>
-          <w:sz w:val="20"/>
-          <w:szCs w:val="20"/>
-          <w:lang w:val="en-US"/>
-        </w:rPr>
-        <w:t>_</w:t>
-      </w:r>
-      <w:r>
-        <w:rPr>
-          <w:rFonts w:ascii="Verdana" w:hAnsi="Verdana"/>
-          <w:sz w:val="20"/>
-          <w:szCs w:val="20"/>
-          <w:lang w:val="en-US"/>
-        </w:rPr>
         <w:t>month</w:t>
       </w:r>
-      <w:proofErr w:type="spellEnd"/>
       <w:r>
         <w:rPr>
           <w:rFonts w:ascii="Verdana" w:hAnsi="Verdana"/>
@@ -2105,7 +2095,7 @@
     </w:p>
     <w:p>
       <w:pPr>
-        <w:pStyle w:val="a9"/>
+        <w:pStyle w:val="NoSpacing"/>
         <w:ind w:left="708"/>
         <w:rPr>
           <w:rFonts w:ascii="Verdana" w:hAnsi="Verdana"/>
@@ -2166,6 +2156,15 @@
           <w:szCs w:val="20"/>
           <w:lang w:val="en-US"/>
         </w:rPr>
+        <w:t xml:space="preserve"> </w:t>
+      </w:r>
+      <w:r>
+        <w:rPr>
+          <w:rFonts w:ascii="Verdana" w:hAnsi="Verdana"/>
+          <w:sz w:val="20"/>
+          <w:szCs w:val="20"/>
+          <w:lang w:val="en-US"/>
+        </w:rPr>
         <w:t>${</w:t>
       </w:r>
       <w:proofErr w:type="spellStart"/>
@@ -2262,14 +2261,34 @@
         <w:t>day</w:t>
       </w:r>
       <w:proofErr w:type="spellEnd"/>
-      <w:r>
-        <w:rPr>
-          <w:rFonts w:ascii="Verdana" w:hAnsi="Verdana"/>
-          <w:sz w:val="20"/>
-          <w:szCs w:val="20"/>
-          <w:lang w:val="en-US"/>
-        </w:rPr>
-        <w:t>}“${</w:t>
+      <w:proofErr w:type="gramStart"/>
+      <w:r>
+        <w:rPr>
+          <w:rFonts w:ascii="Verdana" w:hAnsi="Verdana"/>
+          <w:sz w:val="20"/>
+          <w:szCs w:val="20"/>
+          <w:lang w:val="en-US"/>
+        </w:rPr>
+        <w:t>}“</w:t>
+      </w:r>
+      <w:proofErr w:type="gramEnd"/>
+      <w:r>
+        <w:rPr>
+          <w:rFonts w:ascii="Verdana" w:hAnsi="Verdana"/>
+          <w:sz w:val="20"/>
+          <w:szCs w:val="20"/>
+          <w:lang w:val="en-US"/>
+        </w:rPr>
+        <w:t xml:space="preserve"> </w:t>
+      </w:r>
+      <w:r>
+        <w:rPr>
+          <w:rFonts w:ascii="Verdana" w:hAnsi="Verdana"/>
+          <w:sz w:val="20"/>
+          <w:szCs w:val="20"/>
+          <w:lang w:val="en-US"/>
+        </w:rPr>
+        <w:t>${</w:t>
       </w:r>
       <w:proofErr w:type="spellStart"/>
       <w:r>
@@ -2299,6 +2318,15 @@
         </w:rPr>
         <w:t>month</w:t>
       </w:r>
+      <w:r>
+        <w:rPr>
+          <w:rFonts w:ascii="Verdana" w:hAnsi="Verdana"/>
+          <w:sz w:val="20"/>
+          <w:szCs w:val="20"/>
+          <w:lang w:val="en-US"/>
+        </w:rPr>
+        <w:t>_en</w:t>
+      </w:r>
       <w:proofErr w:type="spellEnd"/>
       <w:r>
         <w:rPr>
@@ -2318,8 +2346,6 @@
         </w:rPr>
         <w:t xml:space="preserve"> </w:t>
       </w:r>
-      <w:bookmarkStart w:id="0" w:name="_GoBack"/>
-      <w:bookmarkEnd w:id="0"/>
       <w:r>
         <w:rPr>
           <w:rFonts w:ascii="Verdana" w:hAnsi="Verdana"/>
@@ -2332,7 +2358,7 @@
     </w:p>
     <w:p>
       <w:pPr>
-        <w:pStyle w:val="a9"/>
+        <w:pStyle w:val="NoSpacing"/>
         <w:ind w:left="708"/>
         <w:rPr>
           <w:rFonts w:ascii="Verdana" w:hAnsi="Verdana"/>
@@ -2345,7 +2371,7 @@
     </w:p>
     <w:p>
       <w:pPr>
-        <w:pStyle w:val="a9"/>
+        <w:pStyle w:val="NoSpacing"/>
         <w:ind w:left="708"/>
         <w:rPr>
           <w:rFonts w:ascii="Verdana" w:hAnsi="Verdana"/>
@@ -2358,7 +2384,7 @@
     </w:p>
     <w:p>
       <w:pPr>
-        <w:pStyle w:val="a9"/>
+        <w:pStyle w:val="NoSpacing"/>
         <w:ind w:left="708"/>
         <w:rPr>
           <w:rFonts w:ascii="Verdana" w:hAnsi="Verdana"/>
@@ -2409,7 +2435,7 @@
     </w:p>
     <w:p>
       <w:pPr>
-        <w:pStyle w:val="a9"/>
+        <w:pStyle w:val="NoSpacing"/>
         <w:ind w:left="708"/>
         <w:rPr>
           <w:rFonts w:ascii="Verdana" w:hAnsi="Verdana"/>
@@ -2654,7 +2680,7 @@
           <w:pPr>
             <w:spacing w:line="276" w:lineRule="auto"/>
             <w:rPr>
-              <w:rStyle w:val="a6"/>
+              <w:rStyle w:val="Strong"/>
               <w:rFonts w:cs="Aharoni"/>
               <w:sz w:val="18"/>
               <w:szCs w:val="20"/>
@@ -2663,7 +2689,7 @@
           </w:pPr>
           <w:r>
             <w:rPr>
-              <w:rStyle w:val="a6"/>
+              <w:rStyle w:val="Strong"/>
               <w:rFonts w:ascii="Batang" w:eastAsia="Batang" w:hAnsi="Batang" w:cs="Aharoni" w:hint="eastAsia"/>
               <w:i/>
               <w:sz w:val="36"/>
@@ -2674,7 +2700,7 @@
           </w:r>
           <w:r>
             <w:rPr>
-              <w:rStyle w:val="a6"/>
+              <w:rStyle w:val="Strong"/>
               <w:rFonts w:ascii="Batang" w:eastAsia="Batang" w:hAnsi="Batang" w:cs="Aharoni" w:hint="eastAsia"/>
               <w:i/>
               <w:sz w:val="34"/>
@@ -2688,7 +2714,7 @@
           <w:pPr>
             <w:spacing w:line="276" w:lineRule="auto"/>
             <w:rPr>
-              <w:rStyle w:val="a6"/>
+              <w:rStyle w:val="Strong"/>
               <w:rFonts w:ascii="Batang" w:eastAsia="Batang" w:hAnsi="Batang"/>
               <w:sz w:val="18"/>
               <w:szCs w:val="20"/>
@@ -2697,7 +2723,7 @@
           </w:pPr>
           <w:r>
             <w:rPr>
-              <w:rStyle w:val="a6"/>
+              <w:rStyle w:val="Strong"/>
               <w:rFonts w:ascii="Batang" w:eastAsia="Batang" w:hAnsi="Batang" w:hint="eastAsia"/>
               <w:sz w:val="18"/>
               <w:szCs w:val="20"/>
@@ -2707,7 +2733,7 @@
           </w:r>
           <w:r>
             <w:rPr>
-              <w:rStyle w:val="a6"/>
+              <w:rStyle w:val="Strong"/>
               <w:rFonts w:ascii="Batang" w:eastAsia="Batang" w:hAnsi="Batang"/>
               <w:sz w:val="18"/>
               <w:szCs w:val="20"/>
@@ -2717,7 +2743,7 @@
           </w:r>
           <w:r>
             <w:rPr>
-              <w:rStyle w:val="a6"/>
+              <w:rStyle w:val="Strong"/>
               <w:rFonts w:ascii="Batang" w:eastAsia="Batang" w:hAnsi="Batang"/>
               <w:sz w:val="18"/>
               <w:szCs w:val="20"/>
@@ -2727,7 +2753,7 @@
           </w:r>
           <w:r>
             <w:rPr>
-              <w:rStyle w:val="a6"/>
+              <w:rStyle w:val="Strong"/>
               <w:rFonts w:ascii="Batang" w:eastAsia="Batang" w:hAnsi="Batang"/>
               <w:sz w:val="18"/>
               <w:szCs w:val="20"/>
@@ -2738,7 +2764,7 @@
           <w:proofErr w:type="spellStart"/>
           <w:r>
             <w:rPr>
-              <w:rStyle w:val="a6"/>
+              <w:rStyle w:val="Strong"/>
               <w:rFonts w:ascii="Batang" w:eastAsia="Batang" w:hAnsi="Batang"/>
               <w:sz w:val="18"/>
               <w:szCs w:val="20"/>
@@ -2748,7 +2774,7 @@
           </w:r>
           <w:r>
             <w:rPr>
-              <w:rStyle w:val="a6"/>
+              <w:rStyle w:val="Strong"/>
               <w:rFonts w:ascii="Batang" w:eastAsia="Batang" w:hAnsi="Batang"/>
               <w:sz w:val="18"/>
               <w:szCs w:val="20"/>
@@ -2758,7 +2784,7 @@
           </w:r>
           <w:r>
             <w:rPr>
-              <w:rStyle w:val="a6"/>
+              <w:rStyle w:val="Strong"/>
               <w:rFonts w:ascii="Batang" w:eastAsia="Batang" w:hAnsi="Batang"/>
               <w:sz w:val="18"/>
               <w:szCs w:val="20"/>
@@ -2769,7 +2795,7 @@
           <w:proofErr w:type="spellEnd"/>
           <w:r>
             <w:rPr>
-              <w:rStyle w:val="a6"/>
+              <w:rStyle w:val="Strong"/>
               <w:rFonts w:ascii="Batang" w:eastAsia="Batang" w:hAnsi="Batang"/>
               <w:sz w:val="18"/>
               <w:szCs w:val="20"/>
@@ -2779,7 +2805,7 @@
           </w:r>
           <w:r>
             <w:rPr>
-              <w:rStyle w:val="a6"/>
+              <w:rStyle w:val="Strong"/>
               <w:rFonts w:ascii="Batang" w:eastAsia="Batang" w:hAnsi="Batang" w:hint="eastAsia"/>
               <w:sz w:val="18"/>
               <w:szCs w:val="20"/>
@@ -2789,7 +2815,7 @@
           </w:r>
           <w:r>
             <w:rPr>
-              <w:rStyle w:val="a6"/>
+              <w:rStyle w:val="Strong"/>
               <w:rFonts w:ascii="Batang" w:eastAsia="Batang" w:hAnsi="Batang" w:hint="eastAsia"/>
               <w:sz w:val="18"/>
               <w:szCs w:val="20"/>
@@ -2802,7 +2828,7 @@
           <w:pPr>
             <w:spacing w:line="276" w:lineRule="auto"/>
             <w:rPr>
-              <w:rStyle w:val="a6"/>
+              <w:rStyle w:val="Strong"/>
               <w:rFonts w:ascii="Batang" w:eastAsia="Batang" w:hAnsi="Batang"/>
               <w:b w:val="0"/>
               <w:color w:val="0070C0"/>
@@ -2813,7 +2839,7 @@
           </w:pPr>
           <w:r>
             <w:rPr>
-              <w:rStyle w:val="a6"/>
+              <w:rStyle w:val="Strong"/>
               <w:rFonts w:ascii="Batang" w:eastAsia="Batang" w:hAnsi="Batang" w:hint="eastAsia"/>
               <w:sz w:val="18"/>
               <w:szCs w:val="20"/>
@@ -2823,7 +2849,7 @@
           </w:r>
           <w:r>
             <w:rPr>
-              <w:rStyle w:val="a6"/>
+              <w:rStyle w:val="Strong"/>
               <w:rFonts w:ascii="Batang" w:eastAsia="Batang" w:hAnsi="Batang" w:hint="eastAsia"/>
               <w:sz w:val="18"/>
               <w:szCs w:val="20"/>
@@ -2833,7 +2859,7 @@
           </w:r>
           <w:r>
             <w:rPr>
-              <w:rStyle w:val="a6"/>
+              <w:rStyle w:val="Strong"/>
               <w:rFonts w:ascii="Batang" w:eastAsia="Batang" w:hAnsi="Batang" w:hint="eastAsia"/>
               <w:sz w:val="18"/>
               <w:szCs w:val="20"/>
@@ -2843,7 +2869,7 @@
           </w:r>
           <w:r>
             <w:rPr>
-              <w:rStyle w:val="a6"/>
+              <w:rStyle w:val="Strong"/>
               <w:rFonts w:ascii="Batang" w:eastAsia="Batang" w:hAnsi="Batang" w:hint="eastAsia"/>
               <w:sz w:val="18"/>
               <w:szCs w:val="20"/>
@@ -2853,7 +2879,7 @@
           </w:r>
           <w:r>
             <w:rPr>
-              <w:rStyle w:val="a6"/>
+              <w:rStyle w:val="Strong"/>
               <w:rFonts w:ascii="Batang" w:eastAsia="Batang" w:hAnsi="Batang" w:hint="eastAsia"/>
               <w:sz w:val="18"/>
               <w:szCs w:val="20"/>
@@ -2864,7 +2890,7 @@
           <w:hyperlink r:id="rId2" w:history="1">
             <w:r>
               <w:rPr>
-                <w:rStyle w:val="a8"/>
+                <w:rStyle w:val="Hyperlink"/>
                 <w:rFonts w:ascii="Batang" w:eastAsia="Batang" w:hAnsi="Batang" w:hint="eastAsia"/>
                 <w:b/>
                 <w:color w:val="0070C0"/>
@@ -2877,7 +2903,7 @@
           </w:hyperlink>
           <w:r>
             <w:rPr>
-              <w:rStyle w:val="a6"/>
+              <w:rStyle w:val="Strong"/>
               <w:rFonts w:ascii="Batang" w:eastAsia="Batang" w:hAnsi="Batang"/>
               <w:b w:val="0"/>
               <w:color w:val="0070C0"/>
@@ -2889,7 +2915,7 @@
           </w:r>
           <w:r>
             <w:rPr>
-              <w:rStyle w:val="a6"/>
+              <w:rStyle w:val="Strong"/>
               <w:rFonts w:ascii="Batang" w:eastAsia="Batang" w:hAnsi="Batang" w:hint="eastAsia"/>
               <w:sz w:val="18"/>
               <w:szCs w:val="20"/>
@@ -2900,7 +2926,7 @@
           <w:hyperlink r:id="rId3" w:history="1">
             <w:r>
               <w:rPr>
-                <w:rStyle w:val="a8"/>
+                <w:rStyle w:val="Hyperlink"/>
                 <w:rFonts w:ascii="Batang" w:eastAsia="Batang" w:hAnsi="Batang" w:hint="eastAsia"/>
                 <w:b/>
                 <w:color w:val="0070C0"/>
@@ -2913,7 +2939,7 @@
           </w:hyperlink>
           <w:r>
             <w:rPr>
-              <w:rStyle w:val="a6"/>
+              <w:rStyle w:val="Strong"/>
               <w:rFonts w:ascii="Batang" w:eastAsia="Batang" w:hAnsi="Batang"/>
               <w:sz w:val="18"/>
               <w:szCs w:val="20"/>
@@ -2934,7 +2960,7 @@
   </w:tbl>
   <w:p>
     <w:pPr>
-      <w:pStyle w:val="ab"/>
+      <w:pStyle w:val="Header"/>
       <w:rPr>
         <w:lang w:val="en-US"/>
       </w:rPr>
@@ -5542,7 +5568,7 @@
     <w:lsdException w:name="List Table 6 Colorful Accent 6" w:uiPriority="51"/>
     <w:lsdException w:name="List Table 7 Colorful Accent 6" w:uiPriority="52"/>
   </w:latentStyles>
-  <w:style w:type="paragraph" w:default="1" w:styleId="a">
+  <w:style w:type="paragraph" w:default="1" w:styleId="Normal">
     <w:name w:val="Normal"/>
     <w:qFormat/>
     <w:rsid w:val="00851018"/>
@@ -5556,11 +5582,11 @@
       <w:lang w:eastAsia="ru-RU"/>
     </w:rPr>
   </w:style>
-  <w:style w:type="paragraph" w:styleId="1">
+  <w:style w:type="paragraph" w:styleId="Heading1">
     <w:name w:val="heading 1"/>
-    <w:basedOn w:val="a"/>
-    <w:next w:val="a"/>
-    <w:link w:val="10"/>
+    <w:basedOn w:val="Normal"/>
+    <w:next w:val="Normal"/>
+    <w:link w:val="Heading1Char"/>
     <w:uiPriority w:val="9"/>
     <w:qFormat/>
     <w:rsid w:val="008D3EF4"/>
@@ -5579,11 +5605,11 @@
       <w:szCs w:val="28"/>
     </w:rPr>
   </w:style>
-  <w:style w:type="paragraph" w:styleId="2">
+  <w:style w:type="paragraph" w:styleId="Heading2">
     <w:name w:val="heading 2"/>
-    <w:basedOn w:val="a"/>
-    <w:next w:val="a"/>
-    <w:link w:val="20"/>
+    <w:basedOn w:val="Normal"/>
+    <w:next w:val="Normal"/>
+    <w:link w:val="Heading2Char"/>
     <w:uiPriority w:val="9"/>
     <w:unhideWhenUsed/>
     <w:qFormat/>
@@ -5603,11 +5629,11 @@
       <w:szCs w:val="26"/>
     </w:rPr>
   </w:style>
-  <w:style w:type="paragraph" w:styleId="3">
+  <w:style w:type="paragraph" w:styleId="Heading3">
     <w:name w:val="heading 3"/>
-    <w:basedOn w:val="a"/>
-    <w:next w:val="a"/>
-    <w:link w:val="30"/>
+    <w:basedOn w:val="Normal"/>
+    <w:next w:val="Normal"/>
+    <w:link w:val="Heading3Char"/>
     <w:uiPriority w:val="9"/>
     <w:unhideWhenUsed/>
     <w:qFormat/>
@@ -5625,13 +5651,13 @@
       <w:color w:val="4F81BD" w:themeColor="accent1"/>
     </w:rPr>
   </w:style>
-  <w:style w:type="character" w:default="1" w:styleId="a0">
+  <w:style w:type="character" w:default="1" w:styleId="DefaultParagraphFont">
     <w:name w:val="Default Paragraph Font"/>
     <w:uiPriority w:val="1"/>
     <w:semiHidden/>
     <w:unhideWhenUsed/>
   </w:style>
-  <w:style w:type="table" w:default="1" w:styleId="a1">
+  <w:style w:type="table" w:default="1" w:styleId="TableNormal">
     <w:name w:val="Normal Table"/>
     <w:uiPriority w:val="99"/>
     <w:semiHidden/>
@@ -5646,15 +5672,15 @@
       </w:tblCellMar>
     </w:tblPr>
   </w:style>
-  <w:style w:type="numbering" w:default="1" w:styleId="a2">
+  <w:style w:type="numbering" w:default="1" w:styleId="NoList">
     <w:name w:val="No List"/>
     <w:uiPriority w:val="99"/>
     <w:semiHidden/>
     <w:unhideWhenUsed/>
   </w:style>
-  <w:style w:type="paragraph" w:styleId="a3">
+  <w:style w:type="paragraph" w:styleId="NormalWeb">
     <w:name w:val="Normal (Web)"/>
-    <w:basedOn w:val="a"/>
+    <w:basedOn w:val="Normal"/>
     <w:uiPriority w:val="99"/>
     <w:unhideWhenUsed/>
     <w:rsid w:val="00851018"/>
@@ -5662,10 +5688,10 @@
       <w:spacing w:before="100" w:beforeAutospacing="1" w:after="100" w:afterAutospacing="1"/>
     </w:pPr>
   </w:style>
-  <w:style w:type="paragraph" w:styleId="a4">
+  <w:style w:type="paragraph" w:styleId="BalloonText">
     <w:name w:val="Balloon Text"/>
-    <w:basedOn w:val="a"/>
-    <w:link w:val="a5"/>
+    <w:basedOn w:val="Normal"/>
+    <w:link w:val="BalloonTextChar"/>
     <w:uiPriority w:val="99"/>
     <w:semiHidden/>
     <w:unhideWhenUsed/>
@@ -5676,10 +5702,10 @@
       <w:szCs w:val="16"/>
     </w:rPr>
   </w:style>
-  <w:style w:type="character" w:customStyle="1" w:styleId="a5">
-    <w:name w:val="Текст выноски Знак"/>
-    <w:basedOn w:val="a0"/>
-    <w:link w:val="a4"/>
+  <w:style w:type="character" w:customStyle="1" w:styleId="BalloonTextChar">
+    <w:name w:val="Balloon Text Char"/>
+    <w:basedOn w:val="DefaultParagraphFont"/>
+    <w:link w:val="BalloonText"/>
     <w:uiPriority w:val="99"/>
     <w:semiHidden/>
     <w:rsid w:val="00851018"/>
@@ -5690,9 +5716,9 @@
       <w:lang w:eastAsia="ru-RU"/>
     </w:rPr>
   </w:style>
-  <w:style w:type="character" w:styleId="a6">
+  <w:style w:type="character" w:styleId="Strong">
     <w:name w:val="Strong"/>
-    <w:basedOn w:val="a0"/>
+    <w:basedOn w:val="DefaultParagraphFont"/>
     <w:uiPriority w:val="22"/>
     <w:qFormat/>
     <w:rsid w:val="00D761B6"/>
@@ -5701,9 +5727,9 @@
       <w:bCs/>
     </w:rPr>
   </w:style>
-  <w:style w:type="paragraph" w:styleId="a7">
+  <w:style w:type="paragraph" w:styleId="ListParagraph">
     <w:name w:val="List Paragraph"/>
-    <w:basedOn w:val="a"/>
+    <w:basedOn w:val="Normal"/>
     <w:uiPriority w:val="34"/>
     <w:qFormat/>
     <w:rsid w:val="00BF4C5F"/>
@@ -5730,22 +5756,22 @@
   </w:style>
   <w:style w:type="character" w:customStyle="1" w:styleId="tgtpara">
     <w:name w:val="tgt_para"/>
-    <w:basedOn w:val="a0"/>
+    <w:basedOn w:val="DefaultParagraphFont"/>
     <w:rsid w:val="00E038C0"/>
   </w:style>
   <w:style w:type="character" w:customStyle="1" w:styleId="srcpara">
     <w:name w:val="src_para"/>
-    <w:basedOn w:val="a0"/>
+    <w:basedOn w:val="DefaultParagraphFont"/>
     <w:rsid w:val="00E038C0"/>
   </w:style>
   <w:style w:type="character" w:customStyle="1" w:styleId="unknownword">
     <w:name w:val="unknown_word"/>
-    <w:basedOn w:val="a0"/>
+    <w:basedOn w:val="DefaultParagraphFont"/>
     <w:rsid w:val="00E038C0"/>
   </w:style>
-  <w:style w:type="character" w:styleId="a8">
+  <w:style w:type="character" w:styleId="Hyperlink">
     <w:name w:val="Hyperlink"/>
-    <w:basedOn w:val="a0"/>
+    <w:basedOn w:val="DefaultParagraphFont"/>
     <w:unhideWhenUsed/>
     <w:rsid w:val="00E038C0"/>
     <w:rPr>
@@ -5755,10 +5781,10 @@
   </w:style>
   <w:style w:type="character" w:customStyle="1" w:styleId="longtext">
     <w:name w:val="long_text"/>
-    <w:basedOn w:val="a0"/>
+    <w:basedOn w:val="DefaultParagraphFont"/>
     <w:rsid w:val="009455D4"/>
   </w:style>
-  <w:style w:type="paragraph" w:styleId="a9">
+  <w:style w:type="paragraph" w:styleId="NoSpacing">
     <w:name w:val="No Spacing"/>
     <w:uiPriority w:val="1"/>
     <w:qFormat/>
@@ -5773,9 +5799,9 @@
       <w:lang w:eastAsia="ru-RU"/>
     </w:rPr>
   </w:style>
-  <w:style w:type="table" w:styleId="aa">
+  <w:style w:type="table" w:styleId="TableGrid">
     <w:name w:val="Table Grid"/>
-    <w:basedOn w:val="a1"/>
+    <w:basedOn w:val="TableNormal"/>
     <w:uiPriority w:val="59"/>
     <w:rsid w:val="005A168A"/>
     <w:pPr>
@@ -5794,13 +5820,13 @@
   </w:style>
   <w:style w:type="character" w:customStyle="1" w:styleId="btn-link-internal">
     <w:name w:val="btn-link-internal"/>
-    <w:basedOn w:val="a0"/>
+    <w:basedOn w:val="DefaultParagraphFont"/>
     <w:rsid w:val="006B05C2"/>
   </w:style>
-  <w:style w:type="paragraph" w:styleId="ab">
+  <w:style w:type="paragraph" w:styleId="Header">
     <w:name w:val="header"/>
-    <w:basedOn w:val="a"/>
-    <w:link w:val="ac"/>
+    <w:basedOn w:val="Normal"/>
+    <w:link w:val="HeaderChar"/>
     <w:uiPriority w:val="99"/>
     <w:unhideWhenUsed/>
     <w:rsid w:val="004604C3"/>
@@ -5811,10 +5837,10 @@
       </w:tabs>
     </w:pPr>
   </w:style>
-  <w:style w:type="character" w:customStyle="1" w:styleId="ac">
-    <w:name w:val="Верхний колонтитул Знак"/>
-    <w:basedOn w:val="a0"/>
-    <w:link w:val="ab"/>
+  <w:style w:type="character" w:customStyle="1" w:styleId="HeaderChar">
+    <w:name w:val="Header Char"/>
+    <w:basedOn w:val="DefaultParagraphFont"/>
+    <w:link w:val="Header"/>
     <w:uiPriority w:val="99"/>
     <w:rsid w:val="004604C3"/>
     <w:rPr>
@@ -5824,10 +5850,10 @@
       <w:lang w:eastAsia="ru-RU"/>
     </w:rPr>
   </w:style>
-  <w:style w:type="paragraph" w:styleId="ad">
+  <w:style w:type="paragraph" w:styleId="Footer">
     <w:name w:val="footer"/>
-    <w:basedOn w:val="a"/>
-    <w:link w:val="ae"/>
+    <w:basedOn w:val="Normal"/>
+    <w:link w:val="FooterChar"/>
     <w:uiPriority w:val="99"/>
     <w:unhideWhenUsed/>
     <w:rsid w:val="004604C3"/>
@@ -5838,10 +5864,10 @@
       </w:tabs>
     </w:pPr>
   </w:style>
-  <w:style w:type="character" w:customStyle="1" w:styleId="ae">
-    <w:name w:val="Нижний колонтитул Знак"/>
-    <w:basedOn w:val="a0"/>
-    <w:link w:val="ad"/>
+  <w:style w:type="character" w:customStyle="1" w:styleId="FooterChar">
+    <w:name w:val="Footer Char"/>
+    <w:basedOn w:val="DefaultParagraphFont"/>
+    <w:link w:val="Footer"/>
     <w:uiPriority w:val="99"/>
     <w:rsid w:val="004604C3"/>
     <w:rPr>
@@ -5851,10 +5877,10 @@
       <w:lang w:eastAsia="ru-RU"/>
     </w:rPr>
   </w:style>
-  <w:style w:type="character" w:customStyle="1" w:styleId="10">
-    <w:name w:val="Заголовок 1 Знак"/>
-    <w:basedOn w:val="a0"/>
-    <w:link w:val="1"/>
+  <w:style w:type="character" w:customStyle="1" w:styleId="Heading1Char">
+    <w:name w:val="Heading 1 Char"/>
+    <w:basedOn w:val="DefaultParagraphFont"/>
+    <w:link w:val="Heading1"/>
     <w:uiPriority w:val="9"/>
     <w:rsid w:val="008D3EF4"/>
     <w:rPr>
@@ -5867,10 +5893,10 @@
       <w:lang w:eastAsia="ru-RU"/>
     </w:rPr>
   </w:style>
-  <w:style w:type="character" w:customStyle="1" w:styleId="20">
-    <w:name w:val="Заголовок 2 Знак"/>
-    <w:basedOn w:val="a0"/>
-    <w:link w:val="2"/>
+  <w:style w:type="character" w:customStyle="1" w:styleId="Heading2Char">
+    <w:name w:val="Heading 2 Char"/>
+    <w:basedOn w:val="DefaultParagraphFont"/>
+    <w:link w:val="Heading2"/>
     <w:uiPriority w:val="9"/>
     <w:rsid w:val="008D3EF4"/>
     <w:rPr>
@@ -5883,10 +5909,10 @@
       <w:lang w:eastAsia="ru-RU"/>
     </w:rPr>
   </w:style>
-  <w:style w:type="character" w:customStyle="1" w:styleId="30">
-    <w:name w:val="Заголовок 3 Знак"/>
-    <w:basedOn w:val="a0"/>
-    <w:link w:val="3"/>
+  <w:style w:type="character" w:customStyle="1" w:styleId="Heading3Char">
+    <w:name w:val="Heading 3 Char"/>
+    <w:basedOn w:val="DefaultParagraphFont"/>
+    <w:link w:val="Heading3"/>
     <w:uiPriority w:val="9"/>
     <w:rsid w:val="008D3EF4"/>
     <w:rPr>
@@ -5899,10 +5925,10 @@
       <w:lang w:eastAsia="ru-RU"/>
     </w:rPr>
   </w:style>
-  <w:style w:type="paragraph" w:styleId="af">
+  <w:style w:type="paragraph" w:styleId="Title">
     <w:name w:val="Title"/>
-    <w:basedOn w:val="a"/>
-    <w:link w:val="af0"/>
+    <w:basedOn w:val="Normal"/>
+    <w:link w:val="TitleChar"/>
     <w:qFormat/>
     <w:rsid w:val="009E3AF0"/>
     <w:pPr>
@@ -5915,10 +5941,10 @@
       <w:lang w:val="en-US"/>
     </w:rPr>
   </w:style>
-  <w:style w:type="character" w:customStyle="1" w:styleId="af0">
-    <w:name w:val="Название Знак"/>
-    <w:basedOn w:val="a0"/>
-    <w:link w:val="af"/>
+  <w:style w:type="character" w:customStyle="1" w:styleId="TitleChar">
+    <w:name w:val="Title Char"/>
+    <w:basedOn w:val="DefaultParagraphFont"/>
+    <w:link w:val="Title"/>
     <w:rsid w:val="009E3AF0"/>
     <w:rPr>
       <w:rFonts w:ascii="Times New Roman" w:eastAsia="Times New Roman" w:hAnsi="Times New Roman" w:cs="Times New Roman"/>
@@ -6219,7 +6245,7 @@
 </file>
 
 <file path=customXml/itemProps1.xml><?xml version="1.0" encoding="utf-8"?>
-<ds:datastoreItem xmlns:ds="http://schemas.openxmlformats.org/officeDocument/2006/customXml" ds:itemID="{8DBD758A-AA1E-4D79-8139-4B14CE416B5D}">
+<ds:datastoreItem xmlns:ds="http://schemas.openxmlformats.org/officeDocument/2006/customXml" ds:itemID="{72B49478-07AA-45AA-86CB-EC32B04568EB}">
   <ds:schemaRefs>
     <ds:schemaRef ds:uri="http://schemas.openxmlformats.org/officeDocument/2006/bibliography"/>
   </ds:schemaRefs>

</xml_diff>